<commit_message>
modif 4 et 5
</commit_message>
<xml_diff>
--- a/CPP-FICHE 4-mes connaissances.docx
+++ b/CPP-FICHE 4-mes connaissances.docx
@@ -322,64 +322,84 @@
               <w:pStyle w:val="Normal"/>
               <w:rPr>
                 <w:rFonts w:ascii="Arial" w:hAnsi="Arial" w:cs="Arial"/>
-              </w:rPr>
-            </w:pPr>
-            <w:r>
-              <w:rPr>
-                <w:rFonts w:cs="Arial" w:ascii="Arial" w:hAnsi="Arial"/>
-              </w:rPr>
-            </w:r>
-          </w:p>
-          <w:p>
-            <w:pPr>
-              <w:pStyle w:val="Normal"/>
-              <w:rPr>
-                <w:rFonts w:ascii="Arial" w:hAnsi="Arial" w:cs="Arial"/>
-              </w:rPr>
-            </w:pPr>
-            <w:r>
-              <w:rPr>
-                <w:rFonts w:cs="Arial" w:ascii="Arial" w:hAnsi="Arial"/>
-              </w:rPr>
-              <w:t xml:space="preserve">BTS Ventes et Productions Touristiques : Lycée Carcouët. </w:t>
-            </w:r>
-          </w:p>
-          <w:p>
-            <w:pPr>
-              <w:pStyle w:val="Normal"/>
-              <w:rPr>
-                <w:rFonts w:ascii="Arial" w:hAnsi="Arial" w:cs="Arial"/>
-              </w:rPr>
-            </w:pPr>
-            <w:r>
-              <w:rPr>
-                <w:rFonts w:cs="Arial" w:ascii="Arial" w:hAnsi="Arial"/>
-              </w:rPr>
-            </w:r>
-          </w:p>
-          <w:p>
-            <w:pPr>
-              <w:pStyle w:val="Normal"/>
-              <w:rPr>
-                <w:rFonts w:ascii="Arial" w:hAnsi="Arial" w:cs="Arial"/>
-              </w:rPr>
-            </w:pPr>
-            <w:r>
-              <w:rPr>
-                <w:rFonts w:cs="Arial" w:ascii="Arial" w:hAnsi="Arial"/>
-              </w:rPr>
-            </w:r>
-          </w:p>
-          <w:p>
-            <w:pPr>
-              <w:pStyle w:val="Normal"/>
-              <w:rPr>
-                <w:rFonts w:ascii="Arial" w:hAnsi="Arial" w:cs="Arial"/>
-              </w:rPr>
-            </w:pPr>
-            <w:r>
-              <w:rPr>
-                <w:rFonts w:cs="Arial" w:ascii="Arial" w:hAnsi="Arial"/>
+                <w:sz w:val="20"/>
+                <w:szCs w:val="20"/>
+              </w:rPr>
+            </w:pPr>
+            <w:r>
+              <w:rPr>
+                <w:rFonts w:cs="Arial" w:ascii="Arial" w:hAnsi="Arial"/>
+                <w:sz w:val="20"/>
+                <w:szCs w:val="20"/>
+              </w:rPr>
+            </w:r>
+          </w:p>
+          <w:p>
+            <w:pPr>
+              <w:pStyle w:val="Normal"/>
+              <w:rPr>
+                <w:rFonts w:ascii="Arial" w:hAnsi="Arial" w:cs="Arial"/>
+                <w:sz w:val="20"/>
+                <w:szCs w:val="20"/>
+              </w:rPr>
+            </w:pPr>
+            <w:r>
+              <w:rPr>
+                <w:rFonts w:cs="Arial" w:ascii="Arial" w:hAnsi="Arial"/>
+                <w:sz w:val="20"/>
+                <w:szCs w:val="20"/>
+              </w:rPr>
+              <w:t xml:space="preserve">BTS Ventes et Productions Touristiques  </w:t>
+            </w:r>
+          </w:p>
+          <w:p>
+            <w:pPr>
+              <w:pStyle w:val="Normal"/>
+              <w:rPr>
+                <w:rFonts w:ascii="Arial" w:hAnsi="Arial" w:cs="Arial"/>
+                <w:sz w:val="20"/>
+                <w:szCs w:val="20"/>
+              </w:rPr>
+            </w:pPr>
+            <w:r>
+              <w:rPr>
+                <w:rFonts w:cs="Arial" w:ascii="Arial" w:hAnsi="Arial"/>
+                <w:sz w:val="20"/>
+                <w:szCs w:val="20"/>
+              </w:rPr>
+            </w:r>
+          </w:p>
+          <w:p>
+            <w:pPr>
+              <w:pStyle w:val="Normal"/>
+              <w:rPr>
+                <w:rFonts w:ascii="Arial" w:hAnsi="Arial" w:cs="Arial"/>
+                <w:sz w:val="20"/>
+                <w:szCs w:val="20"/>
+              </w:rPr>
+            </w:pPr>
+            <w:r>
+              <w:rPr>
+                <w:rFonts w:cs="Arial" w:ascii="Arial" w:hAnsi="Arial"/>
+                <w:sz w:val="20"/>
+                <w:szCs w:val="20"/>
+              </w:rPr>
+            </w:r>
+          </w:p>
+          <w:p>
+            <w:pPr>
+              <w:pStyle w:val="Normal"/>
+              <w:rPr>
+                <w:rFonts w:ascii="Arial" w:hAnsi="Arial" w:cs="Arial"/>
+                <w:sz w:val="20"/>
+                <w:szCs w:val="20"/>
+              </w:rPr>
+            </w:pPr>
+            <w:r>
+              <w:rPr>
+                <w:rFonts w:cs="Arial" w:ascii="Arial" w:hAnsi="Arial"/>
+                <w:sz w:val="20"/>
+                <w:szCs w:val="20"/>
               </w:rPr>
             </w:r>
           </w:p>
@@ -401,15 +421,37 @@
               <w:jc w:val="both"/>
               <w:rPr>
                 <w:rFonts w:ascii="Arial" w:hAnsi="Arial" w:cs="Arial"/>
-              </w:rPr>
-            </w:pPr>
-            <w:r>
-              <w:rPr>
-                <w:rFonts w:cs="Arial" w:ascii="Arial" w:hAnsi="Arial"/>
-                <w:sz w:val="16"/>
-                <w:szCs w:val="16"/>
-              </w:rPr>
-              <w:t>Juin 2003 </w:t>
+                <w:sz w:val="20"/>
+                <w:szCs w:val="20"/>
+              </w:rPr>
+            </w:pPr>
+            <w:r>
+              <w:rPr>
+                <w:rFonts w:cs="Arial" w:ascii="Arial" w:hAnsi="Arial"/>
+                <w:sz w:val="20"/>
+                <w:szCs w:val="20"/>
+              </w:rPr>
+            </w:r>
+          </w:p>
+          <w:p>
+            <w:pPr>
+              <w:pStyle w:val="Normal"/>
+              <w:spacing w:before="120" w:after="0"/>
+              <w:ind w:left="2126" w:hanging="2126"/>
+              <w:jc w:val="both"/>
+              <w:rPr>
+                <w:rFonts w:ascii="Arial" w:hAnsi="Arial" w:cs="Arial"/>
+                <w:sz w:val="20"/>
+                <w:szCs w:val="20"/>
+              </w:rPr>
+            </w:pPr>
+            <w:r>
+              <w:rPr>
+                <w:rFonts w:cs="Arial" w:ascii="Arial" w:hAnsi="Arial"/>
+                <w:sz w:val="20"/>
+                <w:szCs w:val="20"/>
+              </w:rPr>
+              <w:t>Tourisme</w:t>
             </w:r>
           </w:p>
         </w:tc>
@@ -427,11 +469,15 @@
               <w:pStyle w:val="Normal"/>
               <w:rPr>
                 <w:rFonts w:ascii="Arial" w:hAnsi="Arial" w:cs="Arial"/>
-              </w:rPr>
-            </w:pPr>
-            <w:r>
-              <w:rPr>
-                <w:rFonts w:cs="Arial" w:ascii="Arial" w:hAnsi="Arial"/>
+                <w:sz w:val="20"/>
+                <w:szCs w:val="20"/>
+              </w:rPr>
+            </w:pPr>
+            <w:r>
+              <w:rPr>
+                <w:rFonts w:cs="Arial" w:ascii="Arial" w:hAnsi="Arial"/>
+                <w:sz w:val="20"/>
+                <w:szCs w:val="20"/>
               </w:rPr>
             </w:r>
           </w:p>
@@ -450,13 +496,51 @@
               <w:pStyle w:val="Normal"/>
               <w:rPr>
                 <w:rFonts w:ascii="Arial" w:hAnsi="Arial" w:cs="Arial"/>
-              </w:rPr>
-            </w:pPr>
-            <w:r>
-              <w:rPr>
-                <w:rFonts w:cs="Arial" w:ascii="Arial" w:hAnsi="Arial"/>
+                <w:sz w:val="20"/>
+                <w:szCs w:val="20"/>
+              </w:rPr>
+            </w:pPr>
+            <w:r>
+              <w:rPr>
+                <w:rFonts w:cs="Arial" w:ascii="Arial" w:hAnsi="Arial"/>
+                <w:sz w:val="20"/>
+                <w:szCs w:val="20"/>
+              </w:rPr>
+            </w:r>
+          </w:p>
+          <w:p>
+            <w:pPr>
+              <w:pStyle w:val="Normal"/>
+              <w:rPr>
+                <w:rFonts w:ascii="Arial" w:hAnsi="Arial" w:cs="Arial"/>
+                <w:sz w:val="20"/>
+                <w:szCs w:val="20"/>
+              </w:rPr>
+            </w:pPr>
+            <w:r>
+              <w:rPr>
+                <w:rFonts w:cs="Arial" w:ascii="Arial" w:hAnsi="Arial"/>
+                <w:sz w:val="20"/>
+                <w:szCs w:val="20"/>
               </w:rPr>
               <w:t>Niveau III</w:t>
+            </w:r>
+          </w:p>
+          <w:p>
+            <w:pPr>
+              <w:pStyle w:val="Normal"/>
+              <w:rPr>
+                <w:rFonts w:ascii="Arial" w:hAnsi="Arial" w:cs="Arial"/>
+                <w:sz w:val="20"/>
+                <w:szCs w:val="20"/>
+              </w:rPr>
+            </w:pPr>
+            <w:r>
+              <w:rPr>
+                <w:rFonts w:cs="Arial" w:ascii="Arial" w:hAnsi="Arial"/>
+                <w:sz w:val="20"/>
+                <w:szCs w:val="20"/>
+              </w:rPr>
             </w:r>
           </w:p>
         </w:tc>
@@ -510,78 +594,50 @@
               <w:pStyle w:val="Normal"/>
               <w:rPr>
                 <w:rFonts w:ascii="Arial" w:hAnsi="Arial" w:cs="Arial"/>
-              </w:rPr>
-            </w:pPr>
-            <w:r>
-              <w:rPr>
-                <w:rFonts w:cs="Arial" w:ascii="Arial" w:hAnsi="Arial"/>
-              </w:rPr>
-            </w:r>
-          </w:p>
-          <w:p>
-            <w:pPr>
-              <w:pStyle w:val="Normal"/>
-              <w:rPr>
-                <w:rFonts w:ascii="Arial" w:hAnsi="Arial" w:cs="Arial"/>
-              </w:rPr>
-            </w:pPr>
-            <w:r>
-              <w:rPr>
-                <w:rFonts w:cs="Arial" w:ascii="Arial" w:hAnsi="Arial"/>
-              </w:rPr>
-            </w:r>
-          </w:p>
-          <w:p>
-            <w:pPr>
-              <w:pStyle w:val="Normal"/>
-              <w:rPr>
-                <w:rFonts w:ascii="Arial" w:hAnsi="Arial" w:cs="Arial"/>
-              </w:rPr>
-            </w:pPr>
-            <w:r>
-              <w:rPr>
-                <w:rFonts w:cs="Arial" w:ascii="Arial" w:hAnsi="Arial"/>
-              </w:rPr>
-              <w:t xml:space="preserve">diplôme de l’Ecole Atlantique de Commerce département Marketing-Vente à la CCI Nantes - St Nazaire, anciennement IPAC, Ecole intégrée au réseau AUDENCIA. </w:t>
-            </w:r>
-          </w:p>
-          <w:p>
-            <w:pPr>
-              <w:pStyle w:val="Normal"/>
-              <w:rPr>
-                <w:rFonts w:ascii="Arial" w:hAnsi="Arial" w:cs="Arial"/>
-              </w:rPr>
-            </w:pPr>
-            <w:r>
-              <w:rPr>
-                <w:rFonts w:cs="Arial" w:ascii="Arial" w:hAnsi="Arial"/>
-              </w:rPr>
-              <w:t>Ecole Visée Bac + 3.</w:t>
-            </w:r>
-          </w:p>
-          <w:p>
-            <w:pPr>
-              <w:pStyle w:val="Normal"/>
-              <w:rPr>
-                <w:rFonts w:ascii="Arial" w:hAnsi="Arial" w:cs="Arial"/>
-              </w:rPr>
-            </w:pPr>
-            <w:r>
-              <w:rPr>
-                <w:rFonts w:cs="Arial" w:ascii="Arial" w:hAnsi="Arial"/>
-              </w:rPr>
-            </w:r>
-          </w:p>
-          <w:p>
-            <w:pPr>
-              <w:pStyle w:val="Normal"/>
-              <w:rPr>
-                <w:rFonts w:ascii="Arial" w:hAnsi="Arial" w:cs="Arial"/>
-              </w:rPr>
-            </w:pPr>
-            <w:r>
-              <w:rPr>
-                <w:rFonts w:cs="Arial" w:ascii="Arial" w:hAnsi="Arial"/>
+                <w:sz w:val="20"/>
+                <w:szCs w:val="20"/>
+              </w:rPr>
+            </w:pPr>
+            <w:r>
+              <w:rPr>
+                <w:rFonts w:cs="Arial" w:ascii="Arial" w:hAnsi="Arial"/>
+                <w:sz w:val="20"/>
+                <w:szCs w:val="20"/>
+              </w:rPr>
+            </w:r>
+          </w:p>
+          <w:p>
+            <w:pPr>
+              <w:pStyle w:val="Normal"/>
+              <w:rPr>
+                <w:rFonts w:ascii="Arial" w:hAnsi="Arial" w:cs="Arial"/>
+                <w:sz w:val="20"/>
+                <w:szCs w:val="20"/>
+              </w:rPr>
+            </w:pPr>
+            <w:r>
+              <w:rPr>
+                <w:rFonts w:cs="Arial" w:ascii="Arial" w:hAnsi="Arial"/>
+                <w:sz w:val="20"/>
+                <w:szCs w:val="20"/>
+              </w:rPr>
+              <w:t xml:space="preserve">Diplôme de l’Ecole Atlantique de Commerce département Marketing-Vente à la CCI Nantes - St Nazaire, anciennement IPAC, Ecole intégrée au réseau AUDENCIA. </w:t>
+            </w:r>
+          </w:p>
+          <w:p>
+            <w:pPr>
+              <w:pStyle w:val="Normal"/>
+              <w:rPr>
+                <w:rFonts w:ascii="Arial" w:hAnsi="Arial" w:cs="Arial"/>
+                <w:sz w:val="20"/>
+                <w:szCs w:val="20"/>
+              </w:rPr>
+            </w:pPr>
+            <w:r>
+              <w:rPr>
+                <w:rFonts w:cs="Arial" w:ascii="Arial" w:hAnsi="Arial"/>
+                <w:sz w:val="20"/>
+                <w:szCs w:val="20"/>
               </w:rPr>
             </w:r>
           </w:p>
@@ -597,19 +653,37 @@
           </w:tcPr>
           <w:p>
             <w:pPr>
-              <w:pStyle w:val="Retraitdecorpsdetexte"/>
+              <w:pStyle w:val="Normal"/>
               <w:jc w:val="both"/>
               <w:rPr>
-                <w:rFonts w:ascii="Arial" w:hAnsi="Arial" w:cs="Arial"/>
-              </w:rPr>
-            </w:pPr>
-            <w:r>
-              <w:rPr>
-                <w:rFonts w:cs="Arial" w:ascii="Century Gothic" w:hAnsi="Century Gothic"/>
-                <w:sz w:val="16"/>
-                <w:szCs w:val="16"/>
-              </w:rPr>
-              <w:t>2004-2005 </w:t>
+                <w:rFonts w:cs="Arial"/>
+              </w:rPr>
+            </w:pPr>
+            <w:r>
+              <w:rPr>
+                <w:rFonts w:cs="Arial" w:ascii="Arial" w:hAnsi="Arial"/>
+                <w:sz w:val="20"/>
+                <w:szCs w:val="20"/>
+              </w:rPr>
+            </w:r>
+          </w:p>
+          <w:p>
+            <w:pPr>
+              <w:pStyle w:val="Normal"/>
+              <w:jc w:val="both"/>
+              <w:rPr>
+                <w:rFonts w:ascii="Arial" w:hAnsi="Arial" w:cs="Arial"/>
+                <w:sz w:val="20"/>
+                <w:szCs w:val="20"/>
+              </w:rPr>
+            </w:pPr>
+            <w:r>
+              <w:rPr>
+                <w:rFonts w:cs="Arial" w:ascii="Arial" w:hAnsi="Arial"/>
+                <w:sz w:val="20"/>
+                <w:szCs w:val="20"/>
+              </w:rPr>
+              <w:t>Marketing-Vente</w:t>
             </w:r>
           </w:p>
         </w:tc>
@@ -627,11 +701,15 @@
               <w:pStyle w:val="Normal"/>
               <w:rPr>
                 <w:rFonts w:ascii="Arial" w:hAnsi="Arial" w:cs="Arial"/>
-              </w:rPr>
-            </w:pPr>
-            <w:r>
-              <w:rPr>
-                <w:rFonts w:cs="Arial" w:ascii="Arial" w:hAnsi="Arial"/>
+                <w:sz w:val="20"/>
+                <w:szCs w:val="20"/>
+              </w:rPr>
+            </w:pPr>
+            <w:r>
+              <w:rPr>
+                <w:rFonts w:cs="Arial" w:ascii="Arial" w:hAnsi="Arial"/>
+                <w:sz w:val="20"/>
+                <w:szCs w:val="20"/>
               </w:rPr>
             </w:r>
           </w:p>
@@ -650,11 +728,32 @@
               <w:pStyle w:val="Normal"/>
               <w:rPr>
                 <w:rFonts w:ascii="Arial" w:hAnsi="Arial" w:cs="Arial"/>
-              </w:rPr>
-            </w:pPr>
-            <w:r>
-              <w:rPr>
-                <w:rFonts w:cs="Arial" w:ascii="Arial" w:hAnsi="Arial"/>
+                <w:sz w:val="20"/>
+                <w:szCs w:val="20"/>
+              </w:rPr>
+            </w:pPr>
+            <w:r>
+              <w:rPr>
+                <w:rFonts w:cs="Arial" w:ascii="Arial" w:hAnsi="Arial"/>
+                <w:sz w:val="20"/>
+                <w:szCs w:val="20"/>
+              </w:rPr>
+            </w:r>
+          </w:p>
+          <w:p>
+            <w:pPr>
+              <w:pStyle w:val="Normal"/>
+              <w:rPr>
+                <w:rFonts w:ascii="Arial" w:hAnsi="Arial" w:cs="Arial"/>
+                <w:sz w:val="20"/>
+                <w:szCs w:val="20"/>
+              </w:rPr>
+            </w:pPr>
+            <w:r>
+              <w:rPr>
+                <w:rFonts w:cs="Arial" w:ascii="Arial" w:hAnsi="Arial"/>
+                <w:sz w:val="20"/>
+                <w:szCs w:val="20"/>
               </w:rPr>
               <w:t>Niveau II</w:t>
             </w:r>
@@ -710,11 +809,15 @@
               <w:pStyle w:val="Normal"/>
               <w:rPr>
                 <w:rFonts w:ascii="Arial" w:hAnsi="Arial" w:cs="Arial"/>
-              </w:rPr>
-            </w:pPr>
-            <w:r>
-              <w:rPr>
-                <w:rFonts w:cs="Arial" w:ascii="Arial" w:hAnsi="Arial"/>
+                <w:sz w:val="20"/>
+                <w:szCs w:val="20"/>
+              </w:rPr>
+            </w:pPr>
+            <w:r>
+              <w:rPr>
+                <w:rFonts w:cs="Arial" w:ascii="Arial" w:hAnsi="Arial"/>
+                <w:sz w:val="20"/>
+                <w:szCs w:val="20"/>
               </w:rPr>
               <w:t>Certification TOSA ® Excel 2010, le 5 avril 2017</w:t>
             </w:r>
@@ -724,11 +827,15 @@
               <w:pStyle w:val="Normal"/>
               <w:rPr>
                 <w:rFonts w:ascii="Arial" w:hAnsi="Arial" w:cs="Arial"/>
-              </w:rPr>
-            </w:pPr>
-            <w:r>
-              <w:rPr>
-                <w:rFonts w:cs="Arial" w:ascii="Arial" w:hAnsi="Arial"/>
+                <w:sz w:val="20"/>
+                <w:szCs w:val="20"/>
+              </w:rPr>
+            </w:pPr>
+            <w:r>
+              <w:rPr>
+                <w:rFonts w:cs="Arial" w:ascii="Arial" w:hAnsi="Arial"/>
+                <w:sz w:val="20"/>
+                <w:szCs w:val="20"/>
               </w:rPr>
               <w:t>dans le centre de passage ENI</w:t>
             </w:r>
@@ -738,11 +845,15 @@
               <w:pStyle w:val="Normal"/>
               <w:rPr>
                 <w:rFonts w:ascii="Arial" w:hAnsi="Arial" w:cs="Arial"/>
-              </w:rPr>
-            </w:pPr>
-            <w:r>
-              <w:rPr>
-                <w:rFonts w:cs="Arial" w:ascii="Arial" w:hAnsi="Arial"/>
+                <w:sz w:val="20"/>
+                <w:szCs w:val="20"/>
+              </w:rPr>
+            </w:pPr>
+            <w:r>
+              <w:rPr>
+                <w:rFonts w:cs="Arial" w:ascii="Arial" w:hAnsi="Arial"/>
+                <w:sz w:val="20"/>
+                <w:szCs w:val="20"/>
               </w:rPr>
               <w:t>et a obtenu le score de 722/1000 points</w:t>
             </w:r>
@@ -752,11 +863,15 @@
               <w:pStyle w:val="Normal"/>
               <w:rPr>
                 <w:rFonts w:ascii="Arial" w:hAnsi="Arial" w:cs="Arial"/>
-              </w:rPr>
-            </w:pPr>
-            <w:r>
-              <w:rPr>
-                <w:rFonts w:cs="Arial" w:ascii="Arial" w:hAnsi="Arial"/>
+                <w:sz w:val="20"/>
+                <w:szCs w:val="20"/>
+              </w:rPr>
+            </w:pPr>
+            <w:r>
+              <w:rPr>
+                <w:rFonts w:cs="Arial" w:ascii="Arial" w:hAnsi="Arial"/>
+                <w:sz w:val="20"/>
+                <w:szCs w:val="20"/>
               </w:rPr>
               <w:t>correspondant à un niveau Opérationnel</w:t>
             </w:r>
@@ -766,11 +881,15 @@
               <w:pStyle w:val="Normal"/>
               <w:rPr>
                 <w:rFonts w:ascii="Arial" w:hAnsi="Arial" w:cs="Arial"/>
-              </w:rPr>
-            </w:pPr>
-            <w:r>
-              <w:rPr>
-                <w:rFonts w:cs="Arial" w:ascii="Arial" w:hAnsi="Arial"/>
+                <w:sz w:val="20"/>
+                <w:szCs w:val="20"/>
+              </w:rPr>
+            </w:pPr>
+            <w:r>
+              <w:rPr>
+                <w:rFonts w:cs="Arial" w:ascii="Arial" w:hAnsi="Arial"/>
+                <w:sz w:val="20"/>
+                <w:szCs w:val="20"/>
               </w:rPr>
             </w:r>
           </w:p>
@@ -789,12 +908,42 @@
               <w:pStyle w:val="Normal"/>
               <w:rPr>
                 <w:rFonts w:ascii="Arial" w:hAnsi="Arial" w:cs="Arial"/>
-              </w:rPr>
-            </w:pPr>
-            <w:r>
-              <w:rPr>
-                <w:rFonts w:cs="Arial" w:ascii="Arial" w:hAnsi="Arial"/>
-              </w:rPr>
+                <w:sz w:val="20"/>
+                <w:szCs w:val="20"/>
+              </w:rPr>
+            </w:pPr>
+            <w:r>
+              <w:rPr>
+                <w:rFonts w:cs="Arial" w:ascii="Arial" w:hAnsi="Arial"/>
+                <w:sz w:val="20"/>
+                <w:szCs w:val="20"/>
+              </w:rPr>
+            </w:r>
+          </w:p>
+          <w:p>
+            <w:pPr>
+              <w:pStyle w:val="Normal"/>
+              <w:rPr>
+                <w:rFonts w:ascii="Arial" w:hAnsi="Arial" w:cs="Arial"/>
+                <w:sz w:val="20"/>
+                <w:szCs w:val="20"/>
+              </w:rPr>
+            </w:pPr>
+            <w:r>
+              <w:rPr>
+                <w:rFonts w:cs="Arial" w:ascii="Arial" w:hAnsi="Arial"/>
+                <w:sz w:val="20"/>
+                <w:szCs w:val="20"/>
+              </w:rPr>
+              <w:t>E</w:t>
+            </w:r>
+            <w:r>
+              <w:rPr>
+                <w:rFonts w:cs="Arial" w:ascii="Arial" w:hAnsi="Arial"/>
+                <w:sz w:val="20"/>
+                <w:szCs w:val="20"/>
+              </w:rPr>
+              <w:t>xcel</w:t>
             </w:r>
           </w:p>
         </w:tc>
@@ -812,25 +961,34 @@
               <w:pStyle w:val="Normal"/>
               <w:rPr>
                 <w:rFonts w:ascii="Arial" w:hAnsi="Arial" w:cs="Arial"/>
-              </w:rPr>
-            </w:pPr>
-            <w:r>
-              <w:rPr>
-                <w:rFonts w:cs="Arial" w:ascii="Arial" w:hAnsi="Arial"/>
-              </w:rPr>
-            </w:r>
-          </w:p>
-          <w:p>
-            <w:pPr>
-              <w:pStyle w:val="Normal"/>
-              <w:rPr>
-                <w:rFonts w:ascii="Arial" w:hAnsi="Arial" w:cs="Arial"/>
-              </w:rPr>
-            </w:pPr>
-            <w:r>
-              <w:rPr>
-                <w:rFonts w:cs="Arial" w:ascii="Arial" w:hAnsi="Arial"/>
-              </w:rPr>
+                <w:sz w:val="20"/>
+                <w:szCs w:val="20"/>
+              </w:rPr>
+            </w:pPr>
+            <w:r>
+              <w:rPr>
+                <w:rFonts w:cs="Arial" w:ascii="Arial" w:hAnsi="Arial"/>
+                <w:sz w:val="20"/>
+                <w:szCs w:val="20"/>
+              </w:rPr>
+            </w:r>
+          </w:p>
+          <w:p>
+            <w:pPr>
+              <w:pStyle w:val="Normal"/>
+              <w:rPr>
+                <w:rFonts w:ascii="Arial" w:hAnsi="Arial" w:cs="Arial"/>
+                <w:sz w:val="20"/>
+                <w:szCs w:val="20"/>
+              </w:rPr>
+            </w:pPr>
+            <w:r>
+              <w:rPr>
+                <w:rFonts w:cs="Arial" w:ascii="Arial" w:hAnsi="Arial"/>
+                <w:sz w:val="20"/>
+                <w:szCs w:val="20"/>
+              </w:rPr>
+              <w:t>logiciel tableur de la suite bureautique Microsoft Office</w:t>
             </w:r>
           </w:p>
         </w:tc>
@@ -848,11 +1006,15 @@
               <w:pStyle w:val="Normal"/>
               <w:rPr>
                 <w:rFonts w:ascii="Arial" w:hAnsi="Arial" w:cs="Arial"/>
-              </w:rPr>
-            </w:pPr>
-            <w:r>
-              <w:rPr>
-                <w:rFonts w:cs="Arial" w:ascii="Arial" w:hAnsi="Arial"/>
+                <w:sz w:val="20"/>
+                <w:szCs w:val="20"/>
+              </w:rPr>
+            </w:pPr>
+            <w:r>
+              <w:rPr>
+                <w:rFonts w:cs="Arial" w:ascii="Arial" w:hAnsi="Arial"/>
+                <w:sz w:val="20"/>
+                <w:szCs w:val="20"/>
               </w:rPr>
             </w:r>
           </w:p>
@@ -907,30 +1069,40 @@
               <w:pStyle w:val="Normal"/>
               <w:rPr>
                 <w:rFonts w:ascii="Arial" w:hAnsi="Arial" w:cs="Arial"/>
-              </w:rPr>
-            </w:pPr>
-            <w:r>
-              <w:rPr>
-                <w:rFonts w:cs="Arial" w:ascii="Arial" w:hAnsi="Arial"/>
-              </w:rPr>
-            </w:r>
-          </w:p>
-          <w:p>
-            <w:pPr>
-              <w:pStyle w:val="Normal"/>
-              <w:rPr>
-                <w:rFonts w:ascii="Arial" w:hAnsi="Arial" w:cs="Arial"/>
-              </w:rPr>
-            </w:pPr>
-            <w:r>
-              <w:rPr>
-                <w:rFonts w:cs="Arial" w:ascii="Arial" w:hAnsi="Arial"/>
+                <w:sz w:val="20"/>
+                <w:szCs w:val="20"/>
+              </w:rPr>
+            </w:pPr>
+            <w:r>
+              <w:rPr>
+                <w:rFonts w:cs="Arial" w:ascii="Arial" w:hAnsi="Arial"/>
+                <w:sz w:val="20"/>
+                <w:szCs w:val="20"/>
+              </w:rPr>
+            </w:r>
+          </w:p>
+          <w:p>
+            <w:pPr>
+              <w:pStyle w:val="Normal"/>
+              <w:rPr>
+                <w:rFonts w:ascii="Arial" w:hAnsi="Arial" w:cs="Arial"/>
+                <w:sz w:val="20"/>
+                <w:szCs w:val="20"/>
+              </w:rPr>
+            </w:pPr>
+            <w:r>
+              <w:rPr>
+                <w:rFonts w:cs="Arial" w:ascii="Arial" w:hAnsi="Arial"/>
+                <w:sz w:val="20"/>
+                <w:szCs w:val="20"/>
               </w:rPr>
               <w:t xml:space="preserve">Formation certifié RNCP Développement et intégration web : </w:t>
             </w:r>
             <w:r>
               <w:rPr>
                 <w:rFonts w:cs="Arial" w:ascii="Arial" w:hAnsi="Arial"/>
+                <w:sz w:val="20"/>
+                <w:szCs w:val="20"/>
               </w:rPr>
               <w:t>3W Academy</w:t>
             </w:r>
@@ -940,37 +1112,49 @@
               <w:pStyle w:val="Normal"/>
               <w:rPr>
                 <w:rFonts w:ascii="Arial" w:hAnsi="Arial" w:cs="Arial"/>
-              </w:rPr>
-            </w:pPr>
-            <w:r>
-              <w:rPr>
-                <w:rFonts w:cs="Arial" w:ascii="Arial" w:hAnsi="Arial"/>
-              </w:rPr>
-            </w:r>
-          </w:p>
-          <w:p>
-            <w:pPr>
-              <w:pStyle w:val="Normal"/>
-              <w:rPr>
-                <w:rFonts w:ascii="Arial" w:hAnsi="Arial" w:cs="Arial"/>
-              </w:rPr>
-            </w:pPr>
-            <w:r>
-              <w:rPr>
-                <w:rFonts w:cs="Arial" w:ascii="Arial" w:hAnsi="Arial"/>
-              </w:rPr>
-            </w:r>
-          </w:p>
-          <w:p>
-            <w:pPr>
-              <w:pStyle w:val="Normal"/>
-              <w:rPr>
-                <w:rFonts w:ascii="Arial" w:hAnsi="Arial" w:cs="Arial"/>
-              </w:rPr>
-            </w:pPr>
-            <w:r>
-              <w:rPr>
-                <w:rFonts w:cs="Arial" w:ascii="Arial" w:hAnsi="Arial"/>
+                <w:sz w:val="20"/>
+                <w:szCs w:val="20"/>
+              </w:rPr>
+            </w:pPr>
+            <w:r>
+              <w:rPr>
+                <w:rFonts w:cs="Arial" w:ascii="Arial" w:hAnsi="Arial"/>
+                <w:sz w:val="20"/>
+                <w:szCs w:val="20"/>
+              </w:rPr>
+            </w:r>
+          </w:p>
+          <w:p>
+            <w:pPr>
+              <w:pStyle w:val="Normal"/>
+              <w:rPr>
+                <w:rFonts w:ascii="Arial" w:hAnsi="Arial" w:cs="Arial"/>
+                <w:sz w:val="20"/>
+                <w:szCs w:val="20"/>
+              </w:rPr>
+            </w:pPr>
+            <w:r>
+              <w:rPr>
+                <w:rFonts w:cs="Arial" w:ascii="Arial" w:hAnsi="Arial"/>
+                <w:sz w:val="20"/>
+                <w:szCs w:val="20"/>
+              </w:rPr>
+            </w:r>
+          </w:p>
+          <w:p>
+            <w:pPr>
+              <w:pStyle w:val="Normal"/>
+              <w:rPr>
+                <w:rFonts w:ascii="Arial" w:hAnsi="Arial" w:cs="Arial"/>
+                <w:sz w:val="20"/>
+                <w:szCs w:val="20"/>
+              </w:rPr>
+            </w:pPr>
+            <w:r>
+              <w:rPr>
+                <w:rFonts w:cs="Arial" w:ascii="Arial" w:hAnsi="Arial"/>
+                <w:sz w:val="20"/>
+                <w:szCs w:val="20"/>
               </w:rPr>
             </w:r>
           </w:p>
@@ -989,11 +1173,15 @@
               <w:pStyle w:val="Normal"/>
               <w:rPr>
                 <w:rFonts w:ascii="Arial" w:hAnsi="Arial" w:cs="Arial"/>
-              </w:rPr>
-            </w:pPr>
-            <w:r>
-              <w:rPr>
-                <w:rFonts w:cs="Arial" w:ascii="Arial" w:hAnsi="Arial"/>
+                <w:sz w:val="20"/>
+                <w:szCs w:val="20"/>
+              </w:rPr>
+            </w:pPr>
+            <w:r>
+              <w:rPr>
+                <w:rFonts w:cs="Arial" w:ascii="Arial" w:hAnsi="Arial"/>
+                <w:sz w:val="20"/>
+                <w:szCs w:val="20"/>
               </w:rPr>
             </w:r>
           </w:p>
@@ -1012,11 +1200,15 @@
               <w:pStyle w:val="Normal"/>
               <w:rPr>
                 <w:rFonts w:ascii="Arial" w:hAnsi="Arial" w:cs="Arial"/>
-              </w:rPr>
-            </w:pPr>
-            <w:r>
-              <w:rPr>
-                <w:rFonts w:cs="Arial" w:ascii="Arial" w:hAnsi="Arial"/>
+                <w:sz w:val="20"/>
+                <w:szCs w:val="20"/>
+              </w:rPr>
+            </w:pPr>
+            <w:r>
+              <w:rPr>
+                <w:rFonts w:cs="Arial" w:ascii="Arial" w:hAnsi="Arial"/>
+                <w:sz w:val="20"/>
+                <w:szCs w:val="20"/>
               </w:rPr>
             </w:r>
           </w:p>
@@ -1035,11 +1227,32 @@
               <w:pStyle w:val="Normal"/>
               <w:rPr>
                 <w:rFonts w:ascii="Arial" w:hAnsi="Arial" w:cs="Arial"/>
-              </w:rPr>
-            </w:pPr>
-            <w:r>
-              <w:rPr>
-                <w:rFonts w:cs="Arial" w:ascii="Arial" w:hAnsi="Arial"/>
+                <w:sz w:val="20"/>
+                <w:szCs w:val="20"/>
+              </w:rPr>
+            </w:pPr>
+            <w:r>
+              <w:rPr>
+                <w:rFonts w:cs="Arial" w:ascii="Arial" w:hAnsi="Arial"/>
+                <w:sz w:val="20"/>
+                <w:szCs w:val="20"/>
+              </w:rPr>
+            </w:r>
+          </w:p>
+          <w:p>
+            <w:pPr>
+              <w:pStyle w:val="Normal"/>
+              <w:rPr>
+                <w:rFonts w:ascii="Arial" w:hAnsi="Arial" w:cs="Arial"/>
+                <w:sz w:val="20"/>
+                <w:szCs w:val="20"/>
+              </w:rPr>
+            </w:pPr>
+            <w:r>
+              <w:rPr>
+                <w:rFonts w:cs="Arial" w:ascii="Arial" w:hAnsi="Arial"/>
+                <w:sz w:val="20"/>
+                <w:szCs w:val="20"/>
               </w:rPr>
               <w:t>Niveau III</w:t>
             </w:r>
@@ -1452,6 +1665,14 @@
     <w:unhideWhenUsed/>
     <w:qFormat/>
     <w:rPr/>
+  </w:style>
+  <w:style w:type="character" w:styleId="LienInternet">
+    <w:name w:val="Lien Internet"/>
+    <w:rPr>
+      <w:color w:val="000080"/>
+      <w:u w:val="single"/>
+      <w:lang w:val="zxx" w:eastAsia="zxx" w:bidi="zxx"/>
+    </w:rPr>
   </w:style>
   <w:style w:type="paragraph" w:styleId="Titre">
     <w:name w:val="Titre"/>

</xml_diff>